<commit_message>
Latest updates to agenda.
</commit_message>
<xml_diff>
--- a/project_management/internal_meetings/2012/20121016_team_meeting.docx
+++ b/project_management/internal_meetings/2012/20121016_team_meeting.docx
@@ -6,8 +6,13 @@
       <w:pPr>
         <w:pStyle w:val="Heading1"/>
       </w:pPr>
-      <w:r>
-        <w:t xml:space="preserve">caArray-caIntegrator – Status </w:t>
+      <w:proofErr w:type="gramStart"/>
+      <w:r>
+        <w:t>caArray</w:t>
+      </w:r>
+      <w:proofErr w:type="gramEnd"/>
+      <w:r>
+        <w:t xml:space="preserve">-caIntegrator – Status </w:t>
       </w:r>
       <w:r>
         <w:t>Meeting</w:t>
@@ -1114,7 +1119,22 @@
                 <w:color w:val="008000"/>
                 <w:lang w:eastAsia="en-US"/>
               </w:rPr>
-              <w:t xml:space="preserve"> (Could not reproduce original bug, but several fixes are in place.)</w:t>
+              <w:t xml:space="preserve"> (</w:t>
+            </w:r>
+            <w:r>
+              <w:rPr>
+                <w:rFonts w:eastAsia="Times New Roman"/>
+              </w:rPr>
+              <w:t>Could not reproduce original bug, but several fixes are in place.</w:t>
+            </w:r>
+            <w:r>
+              <w:rPr>
+                <w:rFonts w:asciiTheme="majorHAnsi" w:eastAsiaTheme="minorHAnsi" w:hAnsiTheme="majorHAnsi" w:cstheme="minorBidi"/>
+                <w:b/>
+                <w:color w:val="008000"/>
+                <w:lang w:eastAsia="en-US"/>
+              </w:rPr>
+              <w:t>)</w:t>
             </w:r>
           </w:p>
         </w:tc>
@@ -1202,40 +1222,17 @@
             </w:r>
             <w:r>
               <w:rPr>
+                <w:rFonts w:eastAsia="Times New Roman"/>
+              </w:rPr>
+              <w:t>Unable to reproduce. Neither the original files nor the uploaded files in the experiment are corrupted. A fix for the suspected problem is in place.</w:t>
+            </w:r>
+            <w:r>
+              <w:rPr>
                 <w:rFonts w:asciiTheme="majorHAnsi" w:eastAsiaTheme="minorHAnsi" w:hAnsiTheme="majorHAnsi" w:cstheme="minorBidi"/>
                 <w:b/>
                 <w:color w:val="008000"/>
                 <w:lang w:eastAsia="en-US"/>
               </w:rPr>
-              <w:t>Unable to reproduce. Neither the original files nor the uploaded files in the experiment are corrupted</w:t>
-            </w:r>
-            <w:r>
-              <w:rPr>
-                <w:rFonts w:asciiTheme="majorHAnsi" w:eastAsiaTheme="minorHAnsi" w:hAnsiTheme="majorHAnsi" w:cstheme="minorBidi"/>
-                <w:b/>
-                <w:bCs/>
-                <w:color w:val="008000"/>
-                <w:lang w:eastAsia="en-US"/>
-              </w:rPr>
-              <w:t>. A fix for the suspected problem is in place</w:t>
-            </w:r>
-            <w:r>
-              <w:rPr>
-                <w:rFonts w:asciiTheme="majorHAnsi" w:eastAsiaTheme="minorHAnsi" w:hAnsiTheme="majorHAnsi" w:cstheme="minorBidi"/>
-                <w:b/>
-                <w:bCs/>
-                <w:color w:val="008000"/>
-                <w:lang w:eastAsia="en-US"/>
-              </w:rPr>
-              <w:t>.</w:t>
-            </w:r>
-            <w:r>
-              <w:rPr>
-                <w:rFonts w:asciiTheme="majorHAnsi" w:eastAsiaTheme="minorHAnsi" w:hAnsiTheme="majorHAnsi" w:cstheme="minorBidi"/>
-                <w:b/>
-                <w:color w:val="008000"/>
-                <w:lang w:eastAsia="en-US"/>
-              </w:rPr>
               <w:t>)</w:t>
             </w:r>
           </w:p>
@@ -1280,7 +1277,25 @@
                 <w:bCs/>
                 <w:lang w:eastAsia="en-US"/>
               </w:rPr>
-              <w:t>Helping Laxmi with installation questions</w:t>
+              <w:t xml:space="preserve">Helping </w:t>
+            </w:r>
+            <w:proofErr w:type="spellStart"/>
+            <w:r>
+              <w:rPr>
+                <w:rFonts w:asciiTheme="majorHAnsi" w:eastAsiaTheme="minorHAnsi" w:hAnsiTheme="majorHAnsi" w:cstheme="minorBidi"/>
+                <w:bCs/>
+                <w:lang w:eastAsia="en-US"/>
+              </w:rPr>
+              <w:t>Laxmi</w:t>
+            </w:r>
+            <w:proofErr w:type="spellEnd"/>
+            <w:r>
+              <w:rPr>
+                <w:rFonts w:asciiTheme="majorHAnsi" w:eastAsiaTheme="minorHAnsi" w:hAnsiTheme="majorHAnsi" w:cstheme="minorBidi"/>
+                <w:bCs/>
+                <w:lang w:eastAsia="en-US"/>
+              </w:rPr>
+              <w:t xml:space="preserve"> with installation questions</w:t>
             </w:r>
             <w:r>
               <w:rPr>
@@ -1373,7 +1388,7 @@
               <w:rPr>
                 <w:rFonts w:eastAsia="Times New Roman"/>
               </w:rPr>
-              <w:t>Application doesn't allow for 25 simultaneous users</w:t>
+              <w:t>Application doesn't allow 25 simultaneous users</w:t>
             </w:r>
           </w:p>
         </w:tc>
@@ -1454,19 +1469,7 @@
               <w:rPr>
                 <w:rFonts w:eastAsia="Times New Roman"/>
               </w:rPr>
-              <w:t>The current version of Struts (2.2.1) t</w:t>
-            </w:r>
-            <w:r>
-              <w:rPr>
-                <w:rFonts w:eastAsia="Times New Roman"/>
-              </w:rPr>
-              <w:t xml:space="preserve">hat caIntegrator is using has </w:t>
-            </w:r>
-            <w:r>
-              <w:rPr>
-                <w:rFonts w:eastAsia="Times New Roman"/>
-              </w:rPr>
-              <w:t>security vulnerabilities.</w:t>
+              <w:t>The current version of Struts (2.2.1) that caIntegrator is using has security vulnerabilities.</w:t>
             </w:r>
           </w:p>
         </w:tc>
@@ -1535,7 +1538,21 @@
               <w:rPr>
                 <w:rFonts w:eastAsia="Times New Roman"/>
               </w:rPr>
-              <w:t xml:space="preserve"> (TCGA GBM) Testing will be done on the Dev tier rather than STAGE.</w:t>
+              <w:t xml:space="preserve"> (TCGA GBM) Testing will be done on the </w:t>
+            </w:r>
+            <w:proofErr w:type="spellStart"/>
+            <w:r>
+              <w:rPr>
+                <w:rFonts w:eastAsia="Times New Roman"/>
+              </w:rPr>
+              <w:t>Dev</w:t>
+            </w:r>
+            <w:proofErr w:type="spellEnd"/>
+            <w:r>
+              <w:rPr>
+                <w:rFonts w:eastAsia="Times New Roman"/>
+              </w:rPr>
+              <w:t xml:space="preserve"> tier rather than STAGE.</w:t>
             </w:r>
             <w:r>
               <w:rPr>
@@ -1585,7 +1602,6 @@
                 <w:rFonts w:asciiTheme="majorHAnsi" w:eastAsiaTheme="minorHAnsi" w:hAnsiTheme="majorHAnsi" w:cstheme="minorBidi"/>
                 <w:lang w:eastAsia="en-US"/>
               </w:rPr>
-              <w:lastRenderedPageBreak/>
               <w:t>CAINT-1131</w:t>
             </w:r>
           </w:p>
@@ -1604,19 +1620,7 @@
               <w:rPr>
                 <w:rFonts w:eastAsia="Times New Roman"/>
               </w:rPr>
-              <w:t xml:space="preserve">Show </w:t>
-            </w:r>
-            <w:r>
-              <w:rPr>
-                <w:rFonts w:eastAsia="Times New Roman"/>
-              </w:rPr>
-              <w:t>a detailed error message when attempting to use an identifier ID that is too long</w:t>
-            </w:r>
-            <w:r>
-              <w:rPr>
-                <w:rFonts w:eastAsia="Times New Roman"/>
-              </w:rPr>
-              <w:t>.</w:t>
+              <w:t>Show a detailed error message when attempting to use an identifier ID that is too long.</w:t>
             </w:r>
           </w:p>
         </w:tc>
@@ -1637,11 +1641,22 @@
               <w:rPr>
                 <w:rFonts w:asciiTheme="majorHAnsi" w:eastAsiaTheme="minorHAnsi" w:hAnsiTheme="majorHAnsi" w:cstheme="minorBidi"/>
                 <w:b/>
-                <w:color w:val="E36C0A" w:themeColor="accent6" w:themeShade="BF"/>
-                <w:lang w:eastAsia="en-US"/>
-              </w:rPr>
-              <w:t>In Progress</w:t>
-            </w:r>
+                <w:color w:val="008000"/>
+                <w:lang w:eastAsia="en-US"/>
+              </w:rPr>
+              <w:t>Resolve</w:t>
+            </w:r>
+            <w:r>
+              <w:rPr>
+                <w:rFonts w:asciiTheme="majorHAnsi" w:eastAsiaTheme="minorHAnsi" w:hAnsiTheme="majorHAnsi" w:cstheme="minorBidi"/>
+                <w:b/>
+                <w:color w:val="008000"/>
+                <w:lang w:eastAsia="en-US"/>
+              </w:rPr>
+              <w:t>d</w:t>
+            </w:r>
+            <w:bookmarkStart w:id="0" w:name="_GoBack"/>
+            <w:bookmarkEnd w:id="0"/>
           </w:p>
         </w:tc>
       </w:tr>
@@ -1693,12 +1708,21 @@
           <w:lang w:eastAsia="en-US"/>
         </w:rPr>
       </w:pPr>
-      <w:r>
-        <w:rPr>
-          <w:rFonts w:asciiTheme="majorHAnsi" w:eastAsiaTheme="minorHAnsi" w:hAnsiTheme="majorHAnsi" w:cstheme="minorBidi"/>
-          <w:lang w:eastAsia="en-US"/>
-        </w:rPr>
-        <w:t xml:space="preserve">caArray bugs </w:t>
+      <w:proofErr w:type="gramStart"/>
+      <w:r>
+        <w:rPr>
+          <w:rFonts w:asciiTheme="majorHAnsi" w:eastAsiaTheme="minorHAnsi" w:hAnsiTheme="majorHAnsi" w:cstheme="minorBidi"/>
+          <w:lang w:eastAsia="en-US"/>
+        </w:rPr>
+        <w:t>caArray</w:t>
+      </w:r>
+      <w:proofErr w:type="gramEnd"/>
+      <w:r>
+        <w:rPr>
+          <w:rFonts w:asciiTheme="majorHAnsi" w:eastAsiaTheme="minorHAnsi" w:hAnsiTheme="majorHAnsi" w:cstheme="minorBidi"/>
+          <w:lang w:eastAsia="en-US"/>
+        </w:rPr>
+        <w:t xml:space="preserve"> bugs </w:t>
       </w:r>
       <w:r>
         <w:rPr>
@@ -1733,28 +1757,7 @@
           <w:rFonts w:asciiTheme="majorHAnsi" w:eastAsiaTheme="minorHAnsi" w:hAnsiTheme="majorHAnsi" w:cstheme="minorBidi"/>
           <w:lang w:eastAsia="en-US"/>
         </w:rPr>
-        <w:t xml:space="preserve"> </w:t>
-      </w:r>
-      <w:r>
-        <w:rPr>
-          <w:rFonts w:asciiTheme="majorHAnsi" w:eastAsiaTheme="minorHAnsi" w:hAnsiTheme="majorHAnsi" w:cstheme="minorBidi"/>
-          <w:lang w:eastAsia="en-US"/>
-        </w:rPr>
-        <w:t>New:</w:t>
-      </w:r>
-      <w:r>
-        <w:rPr>
-          <w:rFonts w:asciiTheme="majorHAnsi" w:eastAsiaTheme="minorHAnsi" w:hAnsiTheme="majorHAnsi" w:cstheme="minorBidi"/>
-          <w:lang w:eastAsia="en-US"/>
-        </w:rPr>
-        <w:t xml:space="preserve"> ARRAY-2614</w:t>
-      </w:r>
-      <w:r>
-        <w:rPr>
-          <w:rFonts w:asciiTheme="majorHAnsi" w:eastAsiaTheme="minorHAnsi" w:hAnsiTheme="majorHAnsi" w:cstheme="minorBidi"/>
-          <w:lang w:eastAsia="en-US"/>
-        </w:rPr>
-        <w:t>.</w:t>
+        <w:t xml:space="preserve"> New: ARRAY-2616.</w:t>
       </w:r>
     </w:p>
     <w:p>
@@ -1769,12 +1772,21 @@
           <w:lang w:eastAsia="en-US"/>
         </w:rPr>
       </w:pPr>
-      <w:r>
-        <w:rPr>
-          <w:rFonts w:asciiTheme="majorHAnsi" w:eastAsiaTheme="minorHAnsi" w:hAnsiTheme="majorHAnsi" w:cstheme="minorBidi"/>
-          <w:lang w:eastAsia="en-US"/>
-        </w:rPr>
-        <w:t xml:space="preserve">caIntegrator </w:t>
+      <w:proofErr w:type="gramStart"/>
+      <w:r>
+        <w:rPr>
+          <w:rFonts w:asciiTheme="majorHAnsi" w:eastAsiaTheme="minorHAnsi" w:hAnsiTheme="majorHAnsi" w:cstheme="minorBidi"/>
+          <w:lang w:eastAsia="en-US"/>
+        </w:rPr>
+        <w:t>caIntegrator</w:t>
+      </w:r>
+      <w:proofErr w:type="gramEnd"/>
+      <w:r>
+        <w:rPr>
+          <w:rFonts w:asciiTheme="majorHAnsi" w:eastAsiaTheme="minorHAnsi" w:hAnsiTheme="majorHAnsi" w:cstheme="minorBidi"/>
+          <w:lang w:eastAsia="en-US"/>
+        </w:rPr>
+        <w:t xml:space="preserve"> </w:t>
       </w:r>
       <w:r>
         <w:rPr>
@@ -1815,7 +1827,23 @@
           <w:rFonts w:asciiTheme="majorHAnsi" w:eastAsiaTheme="minorHAnsi" w:hAnsiTheme="majorHAnsi" w:cstheme="minorBidi"/>
           <w:lang w:eastAsia="en-US"/>
         </w:rPr>
-        <w:t>QA status report on automated tests and HPQC migration.</w:t>
+        <w:t xml:space="preserve">QA </w:t>
+      </w:r>
+      <w:proofErr w:type="gramStart"/>
+      <w:r>
+        <w:rPr>
+          <w:rFonts w:asciiTheme="majorHAnsi" w:eastAsiaTheme="minorHAnsi" w:hAnsiTheme="majorHAnsi" w:cstheme="minorBidi"/>
+          <w:lang w:eastAsia="en-US"/>
+        </w:rPr>
+        <w:t>status report</w:t>
+      </w:r>
+      <w:proofErr w:type="gramEnd"/>
+      <w:r>
+        <w:rPr>
+          <w:rFonts w:asciiTheme="majorHAnsi" w:eastAsiaTheme="minorHAnsi" w:hAnsiTheme="majorHAnsi" w:cstheme="minorBidi"/>
+          <w:lang w:eastAsia="en-US"/>
+        </w:rPr>
+        <w:t xml:space="preserve"> on automated tests and HPQC migration.</w:t>
       </w:r>
     </w:p>
     <w:p>
@@ -1879,6 +1907,7 @@
           <w:lang w:eastAsia="en-US"/>
         </w:rPr>
       </w:pPr>
+      <w:proofErr w:type="gramStart"/>
       <w:r>
         <w:rPr>
           <w:rFonts w:asciiTheme="majorHAnsi" w:eastAsiaTheme="minorHAnsi" w:hAnsiTheme="majorHAnsi" w:cstheme="minorBidi"/>
@@ -1891,7 +1920,15 @@
           <w:rFonts w:asciiTheme="majorHAnsi" w:eastAsiaTheme="minorHAnsi" w:hAnsiTheme="majorHAnsi" w:cstheme="minorBidi"/>
           <w:lang w:eastAsia="en-US"/>
         </w:rPr>
-        <w:t>ntegrator Training tier upgrade</w:t>
+        <w:t>ntegrator</w:t>
+      </w:r>
+      <w:proofErr w:type="gramEnd"/>
+      <w:r>
+        <w:rPr>
+          <w:rFonts w:asciiTheme="majorHAnsi" w:eastAsiaTheme="minorHAnsi" w:hAnsiTheme="majorHAnsi" w:cstheme="minorBidi"/>
+          <w:lang w:eastAsia="en-US"/>
+        </w:rPr>
+        <w:t xml:space="preserve"> Training tier upgrade</w:t>
       </w:r>
       <w:r>
         <w:rPr>
@@ -1913,12 +1950,21 @@
           <w:lang w:eastAsia="en-US"/>
         </w:rPr>
       </w:pPr>
-      <w:r>
-        <w:rPr>
-          <w:rFonts w:asciiTheme="majorHAnsi" w:eastAsiaTheme="minorHAnsi" w:hAnsiTheme="majorHAnsi" w:cstheme="minorBidi"/>
-          <w:lang w:eastAsia="en-US"/>
-        </w:rPr>
-        <w:t>caArray Training tier –</w:t>
+      <w:proofErr w:type="gramStart"/>
+      <w:r>
+        <w:rPr>
+          <w:rFonts w:asciiTheme="majorHAnsi" w:eastAsiaTheme="minorHAnsi" w:hAnsiTheme="majorHAnsi" w:cstheme="minorBidi"/>
+          <w:lang w:eastAsia="en-US"/>
+        </w:rPr>
+        <w:t>caArray</w:t>
+      </w:r>
+      <w:proofErr w:type="gramEnd"/>
+      <w:r>
+        <w:rPr>
+          <w:rFonts w:asciiTheme="majorHAnsi" w:eastAsiaTheme="minorHAnsi" w:hAnsiTheme="majorHAnsi" w:cstheme="minorBidi"/>
+          <w:lang w:eastAsia="en-US"/>
+        </w:rPr>
+        <w:t xml:space="preserve"> Training tier –</w:t>
       </w:r>
       <w:r>
         <w:rPr>
@@ -1947,12 +1993,21 @@
           <w:lang w:eastAsia="en-US"/>
         </w:rPr>
       </w:pPr>
-      <w:r>
-        <w:rPr>
-          <w:rFonts w:asciiTheme="majorHAnsi" w:eastAsiaTheme="minorHAnsi" w:hAnsiTheme="majorHAnsi" w:cstheme="minorBidi"/>
-          <w:lang w:eastAsia="en-US"/>
-        </w:rPr>
-        <w:t xml:space="preserve">caArray </w:t>
+      <w:proofErr w:type="gramStart"/>
+      <w:r>
+        <w:rPr>
+          <w:rFonts w:asciiTheme="majorHAnsi" w:eastAsiaTheme="minorHAnsi" w:hAnsiTheme="majorHAnsi" w:cstheme="minorBidi"/>
+          <w:lang w:eastAsia="en-US"/>
+        </w:rPr>
+        <w:t>caArray</w:t>
+      </w:r>
+      <w:proofErr w:type="gramEnd"/>
+      <w:r>
+        <w:rPr>
+          <w:rFonts w:asciiTheme="majorHAnsi" w:eastAsiaTheme="minorHAnsi" w:hAnsiTheme="majorHAnsi" w:cstheme="minorBidi"/>
+          <w:lang w:eastAsia="en-US"/>
+        </w:rPr>
+        <w:t xml:space="preserve"> </w:t>
       </w:r>
       <w:r>
         <w:rPr>
@@ -2439,8 +2494,6 @@
               </w:rPr>
               <w:t>Complete</w:t>
             </w:r>
-            <w:bookmarkStart w:id="0" w:name="_GoBack"/>
-            <w:bookmarkEnd w:id="0"/>
           </w:p>
         </w:tc>
       </w:tr>
@@ -3039,6 +3092,7 @@
   <w:style w:type="character" w:default="1" w:styleId="DefaultParagraphFont">
     <w:name w:val="Default Paragraph Font"/>
     <w:uiPriority w:val="1"/>
+    <w:semiHidden/>
     <w:unhideWhenUsed/>
   </w:style>
   <w:style w:type="table" w:default="1" w:styleId="TableNormal">

</xml_diff>